<commit_message>
Updated the PDF and Word document resume.
</commit_message>
<xml_diff>
--- a/static/saul_martinez-resume.docx
+++ b/static/saul_martinez-resume.docx
@@ -31,7 +31,23 @@
           <w:szCs w:val="24"/>
           <w:shd w:val="clear" w:color="auto" w:fill="FFFFFF"/>
         </w:rPr>
-        <w:t>I'm a passionate developer from Mexico City. Over the last few years I've been helping people grow their business building different applications.</w:t>
+        <w:t>I'm a passionate developer from Mexico City. Over the last few years</w:t>
+      </w:r>
+      <w:r>
+        <w:rPr>
+          <w:sz w:val="24"/>
+          <w:szCs w:val="24"/>
+          <w:shd w:val="clear" w:color="auto" w:fill="FFFFFF"/>
+        </w:rPr>
+        <w:t>,</w:t>
+      </w:r>
+      <w:r>
+        <w:rPr>
+          <w:sz w:val="24"/>
+          <w:szCs w:val="24"/>
+          <w:shd w:val="clear" w:color="auto" w:fill="FFFFFF"/>
+        </w:rPr>
+        <w:t xml:space="preserve"> I've been helping people grow their business building different applications.</w:t>
       </w:r>
     </w:p>
     <w:p>
@@ -264,21 +280,7 @@
           <w:rFonts w:asciiTheme="minorHAnsi" w:hAnsiTheme="minorHAnsi"/>
           <w:color w:val="212529"/>
         </w:rPr>
-        <w:t xml:space="preserve">By 2017 Amazon started offering fulfillment services in México, so the company took advantage of this services and moved all the inventory to Amazon's warehouse. We integrated their MWS (Marketplace Web Service) into our </w:t>
-      </w:r>
-      <w:r>
-        <w:rPr>
-          <w:rFonts w:asciiTheme="minorHAnsi" w:hAnsiTheme="minorHAnsi"/>
-          <w:color w:val="212529"/>
-        </w:rPr>
-        <w:t>back-office</w:t>
-      </w:r>
-      <w:r>
-        <w:rPr>
-          <w:rFonts w:asciiTheme="minorHAnsi" w:hAnsiTheme="minorHAnsi"/>
-          <w:color w:val="212529"/>
-        </w:rPr>
-        <w:t xml:space="preserve"> system. This included stock/inventory management, order fulfillment, product management, sales orders creation, etc.</w:t>
+        <w:t>By 2017 Amazon started offering fulfillment services in México, so the company took advantage of this services and moved all the inventory to Amazon's warehouse. We integrated their MWS (Marketplace Web Service) into our back-office system. This included stock/inventory management, order fulfillment, product management, sales orders creation, etc.</w:t>
       </w:r>
     </w:p>
     <w:p>
@@ -296,21 +298,7 @@
           <w:rFonts w:asciiTheme="minorHAnsi" w:hAnsiTheme="minorHAnsi"/>
           <w:color w:val="212529"/>
         </w:rPr>
-        <w:t xml:space="preserve">We created a series of services in Ruby and PHP for consuming their API. These services poll information from Amazon periodically to update our </w:t>
-      </w:r>
-      <w:r>
-        <w:rPr>
-          <w:rFonts w:asciiTheme="minorHAnsi" w:hAnsiTheme="minorHAnsi"/>
-          <w:color w:val="212529"/>
-        </w:rPr>
-        <w:t>back-office</w:t>
-      </w:r>
-      <w:r>
-        <w:rPr>
-          <w:rFonts w:asciiTheme="minorHAnsi" w:hAnsiTheme="minorHAnsi"/>
-          <w:color w:val="212529"/>
-        </w:rPr>
-        <w:t xml:space="preserve"> system and NetSuite WMS.</w:t>
+        <w:t>We created a series of services in Ruby and PHP for consuming their API. These services poll information from Amazon periodically to update our back-office system and NetSuite WMS.</w:t>
       </w:r>
     </w:p>
     <w:p>
@@ -328,21 +316,7 @@
           <w:rFonts w:asciiTheme="minorHAnsi" w:hAnsiTheme="minorHAnsi"/>
           <w:color w:val="212529"/>
         </w:rPr>
-        <w:t xml:space="preserve">The goal was that for the commercial department this integration </w:t>
-      </w:r>
-      <w:r>
-        <w:rPr>
-          <w:rFonts w:asciiTheme="minorHAnsi" w:hAnsiTheme="minorHAnsi"/>
-          <w:color w:val="212529"/>
-        </w:rPr>
-        <w:t>was</w:t>
-      </w:r>
-      <w:r>
-        <w:rPr>
-          <w:rFonts w:asciiTheme="minorHAnsi" w:hAnsiTheme="minorHAnsi"/>
-          <w:color w:val="212529"/>
-        </w:rPr>
-        <w:t xml:space="preserve"> completely transparent, which we did.</w:t>
+        <w:t>The goal was that for the commercial department this integration was completely transparent, which we did.</w:t>
       </w:r>
     </w:p>
     <w:p>
@@ -381,21 +355,7 @@
           <w:rFonts w:asciiTheme="minorHAnsi" w:hAnsiTheme="minorHAnsi"/>
           <w:color w:val="212529"/>
         </w:rPr>
-        <w:t xml:space="preserve">Later </w:t>
-      </w:r>
-      <w:r>
-        <w:rPr>
-          <w:rFonts w:asciiTheme="minorHAnsi" w:hAnsiTheme="minorHAnsi"/>
-          <w:color w:val="212529"/>
-        </w:rPr>
-        <w:t>on,</w:t>
-      </w:r>
-      <w:r>
-        <w:rPr>
-          <w:rFonts w:asciiTheme="minorHAnsi" w:hAnsiTheme="minorHAnsi"/>
-          <w:color w:val="212529"/>
-        </w:rPr>
-        <w:t xml:space="preserve"> we decided to get rid of our frontend system and use Shopify as our customer facing interface.</w:t>
+        <w:t>Later on, we decided to get rid of our frontend system and use Shopify as our customer facing interface.</w:t>
       </w:r>
     </w:p>
     <w:p>
@@ -413,35 +373,7 @@
           <w:rFonts w:asciiTheme="minorHAnsi" w:hAnsiTheme="minorHAnsi"/>
           <w:color w:val="212529"/>
         </w:rPr>
-        <w:t xml:space="preserve">Shopify has already a </w:t>
-      </w:r>
-      <w:r>
-        <w:rPr>
-          <w:rFonts w:asciiTheme="minorHAnsi" w:hAnsiTheme="minorHAnsi"/>
-          <w:color w:val="212529"/>
-        </w:rPr>
-        <w:t>well-structured</w:t>
-      </w:r>
-      <w:r>
-        <w:rPr>
-          <w:rFonts w:asciiTheme="minorHAnsi" w:hAnsiTheme="minorHAnsi"/>
-          <w:color w:val="212529"/>
-        </w:rPr>
-        <w:t xml:space="preserve"> sharding strategy for supporting millions of </w:t>
-      </w:r>
-      <w:r>
-        <w:rPr>
-          <w:rFonts w:asciiTheme="minorHAnsi" w:hAnsiTheme="minorHAnsi"/>
-          <w:color w:val="212529"/>
-        </w:rPr>
-        <w:t>requests,</w:t>
-      </w:r>
-      <w:r>
-        <w:rPr>
-          <w:rFonts w:asciiTheme="minorHAnsi" w:hAnsiTheme="minorHAnsi"/>
-          <w:color w:val="212529"/>
-        </w:rPr>
-        <w:t xml:space="preserve"> so we decided that it was our next move to let Shopify to serve the customers.</w:t>
+        <w:t>Shopify has already a well-structured sharding strategy for supporting millions of requests, so we decided that it was our next move to let Shopify to serve the customers.</w:t>
       </w:r>
     </w:p>
     <w:p>
@@ -515,40 +447,7 @@
             <w:sz w:val="36"/>
             <w:szCs w:val="36"/>
           </w:rPr>
-          <w:t>D</w:t>
-        </w:r>
-        <w:r>
-          <w:rPr>
-            <w:rStyle w:val="Hyperlink"/>
-            <w:rFonts w:asciiTheme="minorHAnsi" w:hAnsiTheme="minorHAnsi"/>
-            <w:b/>
-            <w:spacing w:val="0"/>
-            <w:sz w:val="36"/>
-            <w:szCs w:val="36"/>
-          </w:rPr>
-          <w:t>u</w:t>
-        </w:r>
-        <w:r>
-          <w:rPr>
-            <w:rStyle w:val="Hyperlink"/>
-            <w:rFonts w:asciiTheme="minorHAnsi" w:hAnsiTheme="minorHAnsi"/>
-            <w:b/>
-            <w:spacing w:val="0"/>
-            <w:sz w:val="36"/>
-            <w:szCs w:val="36"/>
-          </w:rPr>
-          <w:t>b</w:t>
-        </w:r>
-        <w:r>
-          <w:rPr>
-            <w:rStyle w:val="Hyperlink"/>
-            <w:rFonts w:asciiTheme="minorHAnsi" w:hAnsiTheme="minorHAnsi"/>
-            <w:b/>
-            <w:spacing w:val="0"/>
-            <w:sz w:val="36"/>
-            <w:szCs w:val="36"/>
-          </w:rPr>
-          <w:t>5</w:t>
+          <w:t>Dub5</w:t>
         </w:r>
       </w:hyperlink>
       <w:r>
@@ -604,19 +503,7 @@
           <w:szCs w:val="19"/>
           <w:shd w:val="clear" w:color="auto" w:fill="FFFFFF"/>
         </w:rPr>
-        <w:t>1 year and 9 month</w:t>
-      </w:r>
-      <w:r>
-        <w:rPr>
-          <w:rFonts w:eastAsia="Times New Roman" w:cs="Times New Roman"/>
-          <w:i/>
-          <w:iCs/>
-          <w:color w:val="6C757D"/>
-          <w:sz w:val="19"/>
-          <w:szCs w:val="19"/>
-          <w:shd w:val="clear" w:color="auto" w:fill="FFFFFF"/>
-        </w:rPr>
-        <w:t>s</w:t>
+        <w:t>1 year and 9 months</w:t>
       </w:r>
     </w:p>
     <w:p>
@@ -750,21 +637,7 @@
           <w:rFonts w:asciiTheme="minorHAnsi" w:hAnsiTheme="minorHAnsi"/>
           <w:color w:val="212529"/>
         </w:rPr>
-        <w:t xml:space="preserve">I was part of the team that created the initial version of the POS. The application was offline-first so there </w:t>
-      </w:r>
-      <w:r>
-        <w:rPr>
-          <w:rFonts w:asciiTheme="minorHAnsi" w:hAnsiTheme="minorHAnsi"/>
-          <w:color w:val="212529"/>
-        </w:rPr>
-        <w:t>was</w:t>
-      </w:r>
-      <w:r>
-        <w:rPr>
-          <w:rFonts w:asciiTheme="minorHAnsi" w:hAnsiTheme="minorHAnsi"/>
-          <w:color w:val="212529"/>
-        </w:rPr>
-        <w:t xml:space="preserve"> no need for internet access for the application to work. Once the app was online, a synchronization was made with the backend API.</w:t>
+        <w:t>I was part of the team that created the initial version of the POS. The application was offline-first so there was no need for internet access for the application to work. Once the app was online, a synchronization was made with the backend API.</w:t>
       </w:r>
     </w:p>
     <w:p>
@@ -884,18 +757,7 @@
           <w:sz w:val="28"/>
           <w:szCs w:val="26"/>
         </w:rPr>
-        <w:t xml:space="preserve">Fullstack </w:t>
-      </w:r>
-      <w:r>
-        <w:rPr>
-          <w:rStyle w:val="Strong"/>
-          <w:rFonts w:asciiTheme="minorHAnsi" w:hAnsiTheme="minorHAnsi"/>
-          <w:bCs/>
-          <w:i w:val="0"/>
-          <w:sz w:val="28"/>
-          <w:szCs w:val="26"/>
-        </w:rPr>
-        <w:t>developer</w:t>
+        <w:t>Fullstack developer</w:t>
       </w:r>
     </w:p>
     <w:p>
@@ -1035,21 +897,7 @@
           <w:rFonts w:asciiTheme="minorHAnsi" w:hAnsiTheme="minorHAnsi"/>
           <w:color w:val="212529"/>
         </w:rPr>
-        <w:t xml:space="preserve"> was a </w:t>
-      </w:r>
-      <w:r>
-        <w:rPr>
-          <w:rFonts w:asciiTheme="minorHAnsi" w:hAnsiTheme="minorHAnsi"/>
-          <w:color w:val="212529"/>
-        </w:rPr>
-        <w:t>startup</w:t>
-      </w:r>
-      <w:r>
-        <w:rPr>
-          <w:rFonts w:asciiTheme="minorHAnsi" w:hAnsiTheme="minorHAnsi"/>
-          <w:color w:val="212529"/>
-        </w:rPr>
-        <w:t xml:space="preserve"> based in Hermosillo, Sonora that was created by a couple of friends who invited me to work in special projects.</w:t>
+        <w:t> was a startup based in Hermosillo, Sonora that was created by a couple of friends who invited me to work in special projects.</w:t>
       </w:r>
     </w:p>
     <w:p>
@@ -1208,21 +1056,7 @@
           <w:rFonts w:asciiTheme="minorHAnsi" w:hAnsiTheme="minorHAnsi"/>
           <w:color w:val="212529"/>
         </w:rPr>
-        <w:t xml:space="preserve">The first iteration's goal was to build a clean, simple and usable application optimized for the iPad. Later iterations included a customer facing section to automatically reserve a spot for a particular </w:t>
-      </w:r>
-      <w:r>
-        <w:rPr>
-          <w:rFonts w:asciiTheme="minorHAnsi" w:hAnsiTheme="minorHAnsi"/>
-          <w:color w:val="212529"/>
-        </w:rPr>
-        <w:t>barber,</w:t>
-      </w:r>
-      <w:r>
-        <w:rPr>
-          <w:rFonts w:asciiTheme="minorHAnsi" w:hAnsiTheme="minorHAnsi"/>
-          <w:color w:val="212529"/>
-        </w:rPr>
-        <w:t xml:space="preserve"> but this didn't complete.</w:t>
+        <w:t>The first iteration's goal was to build a clean, simple and usable application optimized for the iPad. Later iterations included a customer facing section to automatically reserve a spot for a particular barber, but this didn't complete.</w:t>
       </w:r>
     </w:p>
     <w:p>
@@ -1443,23 +1277,7 @@
           <w:sz w:val="24"/>
           <w:szCs w:val="24"/>
         </w:rPr>
-        <w:t xml:space="preserve">A subscription system for the customers to </w:t>
-      </w:r>
-      <w:r>
-        <w:rPr>
-          <w:color w:val="212529"/>
-          <w:sz w:val="24"/>
-          <w:szCs w:val="24"/>
-        </w:rPr>
-        <w:t>sign up</w:t>
-      </w:r>
-      <w:r>
-        <w:rPr>
-          <w:color w:val="212529"/>
-          <w:sz w:val="24"/>
-          <w:szCs w:val="24"/>
-        </w:rPr>
-        <w:t>. We used </w:t>
+        <w:t>A subscription system for the customers to sign up. We used </w:t>
       </w:r>
       <w:proofErr w:type="spellStart"/>
       <w:r>
@@ -1587,21 +1405,7 @@
           <w:rFonts w:asciiTheme="minorHAnsi" w:hAnsiTheme="minorHAnsi"/>
           <w:color w:val="212529"/>
         </w:rPr>
-        <w:t xml:space="preserve"> running locally. This payload included the frequency </w:t>
-      </w:r>
-      <w:r>
-        <w:rPr>
-          <w:rFonts w:asciiTheme="minorHAnsi" w:hAnsiTheme="minorHAnsi"/>
-          <w:color w:val="212529"/>
-        </w:rPr>
-        <w:t>these queries</w:t>
-      </w:r>
-      <w:r>
-        <w:rPr>
-          <w:rFonts w:asciiTheme="minorHAnsi" w:hAnsiTheme="minorHAnsi"/>
-          <w:color w:val="212529"/>
-        </w:rPr>
-        <w:t xml:space="preserve"> needed to be run</w:t>
+        <w:t xml:space="preserve"> running locally. This payload included the frequency these queries needed to be run</w:t>
       </w:r>
       <w:r>
         <w:rPr>
@@ -1615,21 +1419,7 @@
           <w:rFonts w:asciiTheme="minorHAnsi" w:hAnsiTheme="minorHAnsi"/>
           <w:color w:val="212529"/>
         </w:rPr>
-        <w:t xml:space="preserve"> to avoid performance issues during </w:t>
-      </w:r>
-      <w:r>
-        <w:rPr>
-          <w:rFonts w:asciiTheme="minorHAnsi" w:hAnsiTheme="minorHAnsi"/>
-          <w:color w:val="212529"/>
-        </w:rPr>
-        <w:t>peak</w:t>
-      </w:r>
-      <w:r>
-        <w:rPr>
-          <w:rFonts w:asciiTheme="minorHAnsi" w:hAnsiTheme="minorHAnsi"/>
-          <w:color w:val="212529"/>
-        </w:rPr>
-        <w:t xml:space="preserve"> hours.</w:t>
+        <w:t xml:space="preserve"> to avoid performance issues during peak hours.</w:t>
       </w:r>
     </w:p>
     <w:p>
@@ -1647,35 +1437,7 @@
           <w:rFonts w:asciiTheme="minorHAnsi" w:hAnsiTheme="minorHAnsi"/>
           <w:color w:val="212529"/>
         </w:rPr>
-        <w:t xml:space="preserve">No matter what POS system was installed (Pacific Soft, Soft Restaurant, Micros, </w:t>
-      </w:r>
-      <w:r>
-        <w:rPr>
-          <w:rFonts w:asciiTheme="minorHAnsi" w:hAnsiTheme="minorHAnsi"/>
-          <w:color w:val="212529"/>
-        </w:rPr>
-        <w:t>etc.</w:t>
-      </w:r>
-      <w:r>
-        <w:rPr>
-          <w:rFonts w:asciiTheme="minorHAnsi" w:hAnsiTheme="minorHAnsi"/>
-          <w:color w:val="212529"/>
-        </w:rPr>
-        <w:t xml:space="preserve">), the retrieved information was presented in the mobile app (iOS and Android) </w:t>
-      </w:r>
-      <w:r>
-        <w:rPr>
-          <w:rFonts w:asciiTheme="minorHAnsi" w:hAnsiTheme="minorHAnsi"/>
-          <w:color w:val="212529"/>
-        </w:rPr>
-        <w:t>uniformly</w:t>
-      </w:r>
-      <w:r>
-        <w:rPr>
-          <w:rFonts w:asciiTheme="minorHAnsi" w:hAnsiTheme="minorHAnsi"/>
-          <w:color w:val="212529"/>
-        </w:rPr>
-        <w:t>.</w:t>
+        <w:t>No matter what POS system was installed (Pacific Soft, Soft Restaurant, Micros, etc.), the retrieved information was presented in the mobile app (iOS and Android) uniformly.</w:t>
       </w:r>
     </w:p>
     <w:p>
@@ -1724,21 +1486,7 @@
           <w:rFonts w:asciiTheme="minorHAnsi" w:hAnsiTheme="minorHAnsi"/>
           <w:color w:val="212529"/>
         </w:rPr>
-        <w:t xml:space="preserve">This gave the restaurant owners a complete status of the branch's performance at </w:t>
-      </w:r>
-      <w:r>
-        <w:rPr>
-          <w:rFonts w:asciiTheme="minorHAnsi" w:hAnsiTheme="minorHAnsi"/>
-          <w:color w:val="212529"/>
-        </w:rPr>
-        <w:t>any time</w:t>
-      </w:r>
-      <w:r>
-        <w:rPr>
-          <w:rFonts w:asciiTheme="minorHAnsi" w:hAnsiTheme="minorHAnsi"/>
-          <w:color w:val="212529"/>
-        </w:rPr>
-        <w:t>: traffic, cancelled tickets, refunds, etc.</w:t>
+        <w:t>This gave the restaurant owners a complete status of the branch's performance at any time: traffic, cancelled tickets, refunds, etc.</w:t>
       </w:r>
     </w:p>
     <w:p>
@@ -1762,17 +1510,7 @@
           <w:szCs w:val="36"/>
           <w:u w:val="none"/>
         </w:rPr>
-        <w:t>CENTEL</w:t>
-      </w:r>
-      <w:r>
-        <w:rPr>
-          <w:rStyle w:val="Hyperlink"/>
-          <w:rFonts w:asciiTheme="minorHAnsi" w:hAnsiTheme="minorHAnsi"/>
-          <w:sz w:val="36"/>
-          <w:szCs w:val="36"/>
-          <w:u w:val="none"/>
-        </w:rPr>
-        <w:t xml:space="preserve"> </w:t>
+        <w:t xml:space="preserve">CENTEL </w:t>
       </w:r>
       <w:r>
         <w:rPr>
@@ -1955,25 +1693,7 @@
             <w:sz w:val="36"/>
             <w:szCs w:val="36"/>
           </w:rPr>
-          <w:t>Periód</w:t>
-        </w:r>
-        <w:r>
-          <w:rPr>
-            <w:rStyle w:val="Hyperlink"/>
-            <w:rFonts w:asciiTheme="minorHAnsi" w:hAnsiTheme="minorHAnsi"/>
-            <w:sz w:val="36"/>
-            <w:szCs w:val="36"/>
-          </w:rPr>
-          <w:t>i</w:t>
-        </w:r>
-        <w:r>
-          <w:rPr>
-            <w:rStyle w:val="Hyperlink"/>
-            <w:rFonts w:asciiTheme="minorHAnsi" w:hAnsiTheme="minorHAnsi"/>
-            <w:sz w:val="36"/>
-            <w:szCs w:val="36"/>
-          </w:rPr>
-          <w:t>co</w:t>
+          <w:t>Periódico</w:t>
         </w:r>
         <w:proofErr w:type="spellEnd"/>
         <w:r>
@@ -2136,17 +1856,7 @@
           <w:szCs w:val="36"/>
           <w:u w:val="none"/>
         </w:rPr>
-        <w:t>CESAVE</w:t>
-      </w:r>
-      <w:r>
-        <w:rPr>
-          <w:rStyle w:val="Hyperlink"/>
-          <w:rFonts w:asciiTheme="minorHAnsi" w:hAnsiTheme="minorHAnsi"/>
-          <w:sz w:val="36"/>
-          <w:szCs w:val="36"/>
-          <w:u w:val="none"/>
-        </w:rPr>
-        <w:t xml:space="preserve"> </w:t>
+        <w:t xml:space="preserve">CESAVE </w:t>
       </w:r>
       <w:r>
         <w:rPr>
@@ -2631,7 +2341,7 @@
           <w:spacing w:val="14"/>
           <w:sz w:val="24"/>
         </w:rPr>
-        <w:t>+52 (66</w:t>
+        <w:t>+52 (</w:t>
       </w:r>
       <w:r>
         <w:rPr>
@@ -2639,7 +2349,7 @@
           <w:spacing w:val="14"/>
           <w:sz w:val="24"/>
         </w:rPr>
-        <w:t>2</w:t>
+        <w:t>558</w:t>
       </w:r>
       <w:r>
         <w:rPr>
@@ -2647,8 +2357,34 @@
           <w:spacing w:val="14"/>
           <w:sz w:val="24"/>
         </w:rPr>
-        <w:t>) 128 2744</w:t>
-      </w:r>
+        <w:t xml:space="preserve">) </w:t>
+      </w:r>
+      <w:r>
+        <w:rPr>
+          <w:rStyle w:val="Hyperlink"/>
+          <w:spacing w:val="14"/>
+          <w:sz w:val="24"/>
+        </w:rPr>
+        <w:t>340</w:t>
+      </w:r>
+      <w:r>
+        <w:rPr>
+          <w:rStyle w:val="Hyperlink"/>
+          <w:spacing w:val="14"/>
+          <w:sz w:val="24"/>
+        </w:rPr>
+        <w:t xml:space="preserve"> </w:t>
+      </w:r>
+      <w:r>
+        <w:rPr>
+          <w:rStyle w:val="Hyperlink"/>
+          <w:spacing w:val="14"/>
+          <w:sz w:val="24"/>
+        </w:rPr>
+        <w:t>1360</w:t>
+      </w:r>
+      <w:bookmarkStart w:id="0" w:name="_GoBack"/>
+      <w:bookmarkEnd w:id="0"/>
     </w:hyperlink>
   </w:p>
   <w:p>
@@ -2661,6 +2397,7 @@
         <w:rFonts w:cstheme="majorHAnsi"/>
         <w:sz w:val="24"/>
         <w:szCs w:val="24"/>
+        <w:lang w:val="es-ES"/>
       </w:rPr>
     </w:pPr>
     <w:hyperlink r:id="rId3" w:history="1">
@@ -2731,6 +2468,7 @@
         <w:rFonts w:cstheme="majorHAnsi"/>
         <w:sz w:val="24"/>
         <w:szCs w:val="24"/>
+        <w:lang w:val="es-ES"/>
       </w:rPr>
     </w:pPr>
     <w:hyperlink r:id="rId5" w:history="1">
@@ -2740,6 +2478,7 @@
           <w:rFonts w:cstheme="majorHAnsi"/>
           <w:sz w:val="24"/>
           <w:szCs w:val="24"/>
+          <w:lang w:val="es-ES"/>
         </w:rPr>
         <w:t>https://linkedin.com/in/samacs</w:t>
       </w:r>
@@ -2755,6 +2494,7 @@
         <w:rFonts w:cstheme="majorHAnsi"/>
         <w:sz w:val="24"/>
         <w:szCs w:val="24"/>
+        <w:lang w:val="es-ES"/>
       </w:rPr>
     </w:pPr>
     <w:hyperlink r:id="rId6" w:history="1">
@@ -2764,12 +2504,11 @@
           <w:rFonts w:cstheme="majorHAnsi"/>
           <w:sz w:val="24"/>
           <w:szCs w:val="24"/>
+          <w:lang w:val="es-ES"/>
         </w:rPr>
         <w:t>https://github.com/samacs</w:t>
       </w:r>
     </w:hyperlink>
-    <w:bookmarkStart w:id="0" w:name="_GoBack"/>
-    <w:bookmarkEnd w:id="0"/>
   </w:p>
   <w:p>
     <w:pPr>
@@ -2781,6 +2520,7 @@
         <w:rFonts w:cstheme="majorHAnsi"/>
         <w:sz w:val="24"/>
         <w:szCs w:val="24"/>
+        <w:lang w:val="es-ES"/>
       </w:rPr>
     </w:pPr>
   </w:p>
@@ -3381,6 +3121,7 @@
     <w:lsdException w:name="HTML Sample" w:semiHidden="1" w:unhideWhenUsed="1"/>
     <w:lsdException w:name="HTML Typewriter" w:semiHidden="1" w:unhideWhenUsed="1"/>
     <w:lsdException w:name="HTML Variable" w:semiHidden="1" w:unhideWhenUsed="1"/>
+    <w:lsdException w:name="Normal Table" w:semiHidden="1" w:unhideWhenUsed="1"/>
     <w:lsdException w:name="annotation subject" w:semiHidden="1" w:unhideWhenUsed="1"/>
     <w:lsdException w:name="No List" w:semiHidden="1" w:unhideWhenUsed="1"/>
     <w:lsdException w:name="Outline List 1" w:semiHidden="1" w:unhideWhenUsed="1"/>
@@ -3427,8 +3168,10 @@
     <w:lsdException w:name="Table Subtle 2" w:semiHidden="1" w:unhideWhenUsed="1"/>
     <w:lsdException w:name="Table Web 1" w:semiHidden="1" w:unhideWhenUsed="1"/>
     <w:lsdException w:name="Table Web 2" w:semiHidden="1" w:unhideWhenUsed="1"/>
+    <w:lsdException w:name="Table Web 3" w:semiHidden="1" w:unhideWhenUsed="1"/>
     <w:lsdException w:name="Balloon Text" w:semiHidden="1" w:unhideWhenUsed="1"/>
     <w:lsdException w:name="Table Grid" w:uiPriority="39"/>
+    <w:lsdException w:name="Table Theme" w:semiHidden="1" w:unhideWhenUsed="1"/>
     <w:lsdException w:name="Placeholder Text" w:semiHidden="1"/>
     <w:lsdException w:name="No Spacing" w:uiPriority="1" w:qFormat="1"/>
     <w:lsdException w:name="Light Shading" w:uiPriority="60"/>

</xml_diff>